<commit_message>
Made some updates to the Superstore Analysis document
</commit_message>
<xml_diff>
--- a/Superstore Case Study/Superstore Analysis.docx
+++ b/Superstore Case Study/Superstore Analysis.docx
@@ -73,15 +73,7 @@
         </w:numPr>
       </w:pPr>
       <w:r>
-        <w:t xml:space="preserve">Identify and </w:t>
-      </w:r>
-      <w:proofErr w:type="spellStart"/>
-      <w:r>
-        <w:t>analyze</w:t>
-      </w:r>
-      <w:proofErr w:type="spellEnd"/>
-      <w:r>
-        <w:t xml:space="preserve"> underperforming product categories.</w:t>
+        <w:t>Identify and analyze underperforming product categories.</w:t>
       </w:r>
     </w:p>
     <w:p>
@@ -353,15 +345,7 @@
         </w:numPr>
       </w:pPr>
       <w:r>
-        <w:t xml:space="preserve">The </w:t>
-      </w:r>
-      <w:proofErr w:type="spellStart"/>
-      <w:r>
-        <w:t>treemap</w:t>
-      </w:r>
-      <w:proofErr w:type="spellEnd"/>
-      <w:r>
-        <w:t xml:space="preserve"> highlights the most profitable products, with "Atlantic Met" leading at $780.</w:t>
+        <w:t>The treemap highlights the most profitable products, with "Atlantic Met" leading at $780.</w:t>
       </w:r>
     </w:p>
     <w:p>
@@ -372,15 +356,7 @@
         </w:numPr>
       </w:pPr>
       <w:r>
-        <w:t>Other notable products include "SAFCO P" ($608), "</w:t>
-      </w:r>
-      <w:proofErr w:type="spellStart"/>
-      <w:r>
-        <w:t>O'Sulliva</w:t>
-      </w:r>
-      <w:proofErr w:type="spellEnd"/>
-      <w:r>
-        <w:t>" ($566), and "Hon N" ($542).</w:t>
+        <w:t>Other notable products include "SAFCO P" ($608), "O'Sulliva" ($566), and "Hon N" ($542).</w:t>
       </w:r>
     </w:p>
     <w:p>
@@ -488,15 +464,7 @@
         <w:t>Investigate Losses:</w:t>
       </w:r>
       <w:r>
-        <w:t xml:space="preserve"> </w:t>
-      </w:r>
-      <w:proofErr w:type="spellStart"/>
-      <w:r>
-        <w:t>Analyze</w:t>
-      </w:r>
-      <w:proofErr w:type="spellEnd"/>
-      <w:r>
-        <w:t xml:space="preserve"> why profits are negative despite high sales in certain months.</w:t>
+        <w:t xml:space="preserve"> Analyze why profits are negative despite high sales in certain months.</w:t>
       </w:r>
     </w:p>
     <w:p>
@@ -567,10 +535,10 @@
           <w:noProof/>
         </w:rPr>
         <w:drawing>
-          <wp:inline distT="0" distB="0" distL="0" distR="0" wp14:anchorId="4602EC1E" wp14:editId="7C4BE40E">
-            <wp:extent cx="5731510" cy="3456940"/>
+          <wp:inline distT="0" distB="0" distL="0" distR="0" wp14:anchorId="4602EC1E" wp14:editId="3267ED70">
+            <wp:extent cx="5731510" cy="3187856"/>
             <wp:effectExtent l="0" t="0" r="2540" b="0"/>
-            <wp:docPr id="503985698" name="Picture 4" descr="Superstore"/>
+            <wp:docPr id="503985698" name="Picture 4"/>
             <wp:cNvGraphicFramePr>
               <a:graphicFrameLocks xmlns:a="http://schemas.openxmlformats.org/drawingml/2006/main" noChangeAspect="1"/>
             </wp:cNvGraphicFramePr>
@@ -578,11 +546,11 @@
               <a:graphicData uri="http://schemas.openxmlformats.org/drawingml/2006/picture">
                 <pic:pic xmlns:pic="http://schemas.openxmlformats.org/drawingml/2006/picture">
                   <pic:nvPicPr>
-                    <pic:cNvPr id="503985698" name="Picture 503985698" descr="Superstore"/>
+                    <pic:cNvPr id="503985698" name="Picture 4"/>
                     <pic:cNvPicPr/>
                   </pic:nvPicPr>
                   <pic:blipFill>
-                    <a:blip r:embed="rId6" cstate="print">
+                    <a:blip r:embed="rId6">
                       <a:extLst>
                         <a:ext uri="{28A0092B-C50C-407E-A947-70E740481C1C}">
                           <a14:useLocalDpi xmlns:a14="http://schemas.microsoft.com/office/drawing/2010/main" val="0"/>
@@ -596,7 +564,7 @@
                   <pic:spPr>
                     <a:xfrm>
                       <a:off x="0" y="0"/>
-                      <a:ext cx="5731510" cy="3456940"/>
+                      <a:ext cx="5731510" cy="3187856"/>
                     </a:xfrm>
                     <a:prstGeom prst="rect">
                       <a:avLst/>
@@ -641,7 +609,6 @@
           <w:b/>
           <w:bCs/>
         </w:rPr>
-        <w:lastRenderedPageBreak/>
         <w:t>Total Customers:</w:t>
       </w:r>
       <w:r>
@@ -660,6 +627,7 @@
           <w:b/>
           <w:bCs/>
         </w:rPr>
+        <w:lastRenderedPageBreak/>
         <w:t>Average Sales per Customer:</w:t>
       </w:r>
       <w:r>
@@ -1114,22 +1082,22 @@
         </w:numPr>
       </w:pPr>
       <w:r>
+        <w:t>The line chart indicates trends over four quarters, helping identify seasonal patterns and sales performance.</w:t>
+      </w:r>
+    </w:p>
+    <w:p>
+      <w:pPr>
+        <w:rPr>
+          <w:b/>
+          <w:bCs/>
+        </w:rPr>
+      </w:pPr>
+      <w:r>
+        <w:rPr>
+          <w:b/>
+          <w:bCs/>
+        </w:rPr>
         <w:lastRenderedPageBreak/>
-        <w:t>The line chart indicates trends over four quarters, helping identify seasonal patterns and sales performance.</w:t>
-      </w:r>
-    </w:p>
-    <w:p>
-      <w:pPr>
-        <w:rPr>
-          <w:b/>
-          <w:bCs/>
-        </w:rPr>
-      </w:pPr>
-      <w:r>
-        <w:rPr>
-          <w:b/>
-          <w:bCs/>
-        </w:rPr>
         <w:t>Average Discount by Segment:</w:t>
       </w:r>
     </w:p>
@@ -1297,7 +1265,6 @@
         <w:pStyle w:val="Heading1"/>
       </w:pPr>
       <w:r>
-        <w:lastRenderedPageBreak/>
         <w:t>Consumer Segment Profit and Demand Forecast Analysis</w:t>
       </w:r>
     </w:p>
@@ -1307,10 +1274,10 @@
           <w:noProof/>
         </w:rPr>
         <w:drawing>
-          <wp:inline distT="0" distB="0" distL="0" distR="0" wp14:anchorId="6039D6AD" wp14:editId="219FBCBA">
-            <wp:extent cx="5731510" cy="3456940"/>
-            <wp:effectExtent l="0" t="0" r="2540" b="0"/>
-            <wp:docPr id="1920594180" name="Picture 5" descr="Superstore"/>
+          <wp:inline distT="0" distB="0" distL="0" distR="0" wp14:anchorId="6039D6AD" wp14:editId="1A3950CC">
+            <wp:extent cx="5731510" cy="3306259"/>
+            <wp:effectExtent l="0" t="0" r="2540" b="8890"/>
+            <wp:docPr id="1920594180" name="Picture 5"/>
             <wp:cNvGraphicFramePr>
               <a:graphicFrameLocks xmlns:a="http://schemas.openxmlformats.org/drawingml/2006/main" noChangeAspect="1"/>
             </wp:cNvGraphicFramePr>
@@ -1318,11 +1285,11 @@
               <a:graphicData uri="http://schemas.openxmlformats.org/drawingml/2006/picture">
                 <pic:pic xmlns:pic="http://schemas.openxmlformats.org/drawingml/2006/picture">
                   <pic:nvPicPr>
-                    <pic:cNvPr id="1920594180" name="Picture 1920594180" descr="Superstore"/>
+                    <pic:cNvPr id="1920594180" name="Picture 5"/>
                     <pic:cNvPicPr/>
                   </pic:nvPicPr>
                   <pic:blipFill>
-                    <a:blip r:embed="rId7" cstate="print">
+                    <a:blip r:embed="rId7">
                       <a:extLst>
                         <a:ext uri="{28A0092B-C50C-407E-A947-70E740481C1C}">
                           <a14:useLocalDpi xmlns:a14="http://schemas.microsoft.com/office/drawing/2010/main" val="0"/>
@@ -1336,7 +1303,7 @@
                   <pic:spPr>
                     <a:xfrm>
                       <a:off x="0" y="0"/>
-                      <a:ext cx="5731510" cy="3456940"/>
+                      <a:ext cx="5731510" cy="3306259"/>
                     </a:xfrm>
                     <a:prstGeom prst="rect">
                       <a:avLst/>
@@ -1351,6 +1318,7 @@
     </w:p>
     <w:p>
       <w:r>
+        <w:lastRenderedPageBreak/>
         <w:t>The "Product Forecasts" dashboard offers projections of future trends, helping the superstore anticipate and prepare for upcoming changes in profitability and demand.</w:t>
       </w:r>
     </w:p>
@@ -1501,7 +1469,6 @@
           <w:b/>
           <w:bCs/>
         </w:rPr>
-        <w:lastRenderedPageBreak/>
         <w:t>Recommendations:</w:t>
       </w:r>
     </w:p>
@@ -1589,15 +1556,7 @@
         </w:numPr>
       </w:pPr>
       <w:r>
-        <w:t xml:space="preserve">The heatmap highlights the importance of strategic discounting. </w:t>
-      </w:r>
-      <w:proofErr w:type="spellStart"/>
-      <w:r>
-        <w:t>Analyzing</w:t>
-      </w:r>
-      <w:proofErr w:type="spellEnd"/>
-      <w:r>
-        <w:t xml:space="preserve"> periods with high discount impact can help optimize future discount strategies, ensuring they are applied during times when they can maximize sales and profit.</w:t>
+        <w:t>The heatmap highlights the importance of strategic discounting. Analyzing periods with high discount impact can help optimize future discount strategies, ensuring they are applied during times when they can maximize sales and profit.</w:t>
       </w:r>
     </w:p>
     <w:p>
@@ -1610,7 +1569,11 @@
     </w:p>
     <w:p>
       <w:r>
-        <w:t>The analysis has provided valuable insights into the superstore's operations, highlighting areas of concern and opportunities for growth. Key findings include significant underperformance in certain product categories, valuable insights into customer demographics and regional sales trends, and a stable profit outlook with variable demand forecasts. To address these issues, we recommend focusing on high-customer states with targeted marketing campaigns, optimizing discount strategies, and improving inventory management. By implementing these recommendations, the superstore can enhance profitability, improve customer satisfaction, and better prepare for future trends.</w:t>
+        <w:t xml:space="preserve">The analysis has provided valuable insights into the superstore's operations, highlighting areas of concern and opportunities for growth. Key findings include significant underperformance in certain product categories, valuable insights into customer demographics and regional sales trends, and a stable profit outlook with variable demand forecasts. To address these issues, we recommend focusing on high-customer states with targeted marketing campaigns, optimizing </w:t>
+      </w:r>
+      <w:r>
+        <w:lastRenderedPageBreak/>
+        <w:t>discount strategies, and improving inventory management. By implementing these recommendations, the superstore can enhance profitability, improve customer satisfaction, and better prepare for future trends.</w:t>
       </w:r>
     </w:p>
     <w:sectPr>
@@ -4710,6 +4673,7 @@
   <w:style w:type="character" w:default="1" w:styleId="DefaultParagraphFont">
     <w:name w:val="Default Paragraph Font"/>
     <w:uiPriority w:val="1"/>
+    <w:semiHidden/>
     <w:unhideWhenUsed/>
   </w:style>
   <w:style w:type="table" w:default="1" w:styleId="TableNormal">

</xml_diff>